<commit_message>
After update to week 2 specification document
Added section for assumptions and change history page.
</commit_message>
<xml_diff>
--- a/Week 02 - Use Case Definitions (first draft)/CompanyX.Specification.v1.00.docx
+++ b/Week 02 - Use Case Definitions (first draft)/CompanyX.Specification.v1.00.docx
@@ -2695,6 +2695,51 @@
       <w:bookmarkEnd w:id="4"/>
     </w:p>
     <w:p/>
+    <w:p>
+      <w:pPr>
+        <w:pStyle w:val="Heading2"/>
+      </w:pPr>
+      <w:r>
+        <w:t>Assumptions</w:t>
+      </w:r>
+    </w:p>
+    <w:p>
+      <w:pPr>
+        <w:pStyle w:val="Heading3"/>
+      </w:pPr>
+      <w:r>
+        <w:t>General Assumptions</w:t>
+      </w:r>
+    </w:p>
+    <w:p>
+      <w:pPr>
+        <w:pStyle w:val="Templateplaceholder"/>
+      </w:pPr>
+      <w:r>
+        <w:t>{place general assumptions for the overall system here and change the MS Word style to Normal; if there are none then state that to confirm that there was thought put into potential assumptions and that none were identified}</w:t>
+      </w:r>
+    </w:p>
+    <w:p>
+      <w:pPr>
+        <w:pStyle w:val="Heading3"/>
+      </w:pPr>
+      <w:r>
+        <w:t>Assumed Data (potential future development opportunities)</w:t>
+      </w:r>
+    </w:p>
+    <w:p>
+      <w:pPr>
+        <w:pStyle w:val="Heading4"/>
+      </w:pPr>
+      <w:r>
+        <w:t>Health Plan Data</w:t>
+      </w:r>
+    </w:p>
+    <w:p>
+      <w:r>
+        <w:t>The table containing available health plans and annual costs for adults and children will be assumed to be provided.  It will be placed in the data system for use in the payroll calculation.  The addition of a system to add/edit available health care plans is a future development opportunity.</w:t>
+      </w:r>
+    </w:p>
     <w:p>
       <w:pPr>
         <w:pStyle w:val="Heading1"/>
@@ -5192,8 +5237,299 @@
         <w:t>Provide a “movie script” summary of what will be demonstrated in the final video.</w:t>
       </w:r>
     </w:p>
+    <w:p>
+      <w:pPr>
+        <w:sectPr>
+          <w:footerReference w:type="default" r:id="rId14"/>
+          <w:pgSz w:w="12240" w:h="15840"/>
+          <w:pgMar w:top="720" w:right="720" w:bottom="720" w:left="720" w:header="720" w:footer="720" w:gutter="0"/>
+          <w:cols w:space="720"/>
+          <w:docGrid w:linePitch="360"/>
+        </w:sectPr>
+      </w:pPr>
+    </w:p>
+    <w:p>
+      <w:pPr>
+        <w:pStyle w:val="ChangeHistoryHeading"/>
+      </w:pPr>
+      <w:bookmarkStart w:id="30" w:name="_Toc526061447"/>
+      <w:r>
+        <w:lastRenderedPageBreak/>
+        <w:t>Change History</w:t>
+      </w:r>
+      <w:bookmarkEnd w:id="30"/>
+    </w:p>
+    <w:tbl>
+      <w:tblPr>
+        <w:tblStyle w:val="GridTable5Dark-Accent3"/>
+        <w:tblW w:w="10435" w:type="dxa"/>
+        <w:jc w:val="center"/>
+        <w:tblLook w:val="04A0" w:firstRow="1" w:lastRow="0" w:firstColumn="1" w:lastColumn="0" w:noHBand="0" w:noVBand="1"/>
+      </w:tblPr>
+      <w:tblGrid>
+        <w:gridCol w:w="1296"/>
+        <w:gridCol w:w="2029"/>
+        <w:gridCol w:w="7110"/>
+      </w:tblGrid>
+      <w:tr>
+        <w:trPr>
+          <w:cnfStyle w:val="100000000000" w:firstRow="1" w:lastRow="0" w:firstColumn="0" w:lastColumn="0" w:oddVBand="0" w:evenVBand="0" w:oddHBand="0" w:evenHBand="0" w:firstRowFirstColumn="0" w:firstRowLastColumn="0" w:lastRowFirstColumn="0" w:lastRowLastColumn="0"/>
+          <w:jc w:val="center"/>
+        </w:trPr>
+        <w:tc>
+          <w:tcPr>
+            <w:cnfStyle w:val="001000000000" w:firstRow="0" w:lastRow="0" w:firstColumn="1" w:lastColumn="0" w:oddVBand="0" w:evenVBand="0" w:oddHBand="0" w:evenHBand="0" w:firstRowFirstColumn="0" w:firstRowLastColumn="0" w:lastRowFirstColumn="0" w:lastRowLastColumn="0"/>
+            <w:tcW w:w="1296" w:type="dxa"/>
+          </w:tcPr>
+          <w:p>
+            <w:pPr>
+              <w:jc w:val="center"/>
+              <w:rPr>
+                <w:rFonts w:ascii="Times New Roman" w:hAnsi="Times New Roman"/>
+                <w:sz w:val="28"/>
+                <w:szCs w:val="28"/>
+              </w:rPr>
+            </w:pPr>
+            <w:r>
+              <w:rPr>
+                <w:rFonts w:ascii="Times New Roman" w:hAnsi="Times New Roman"/>
+                <w:sz w:val="28"/>
+                <w:szCs w:val="28"/>
+              </w:rPr>
+              <w:t>Version</w:t>
+            </w:r>
+          </w:p>
+        </w:tc>
+        <w:tc>
+          <w:tcPr>
+            <w:tcW w:w="2029" w:type="dxa"/>
+          </w:tcPr>
+          <w:p>
+            <w:pPr>
+              <w:jc w:val="center"/>
+              <w:cnfStyle w:val="100000000000" w:firstRow="1" w:lastRow="0" w:firstColumn="0" w:lastColumn="0" w:oddVBand="0" w:evenVBand="0" w:oddHBand="0" w:evenHBand="0" w:firstRowFirstColumn="0" w:firstRowLastColumn="0" w:lastRowFirstColumn="0" w:lastRowLastColumn="0"/>
+              <w:rPr>
+                <w:rFonts w:ascii="Times New Roman" w:hAnsi="Times New Roman"/>
+                <w:sz w:val="28"/>
+                <w:szCs w:val="28"/>
+              </w:rPr>
+            </w:pPr>
+            <w:r>
+              <w:rPr>
+                <w:rFonts w:ascii="Times New Roman" w:hAnsi="Times New Roman"/>
+                <w:sz w:val="28"/>
+                <w:szCs w:val="28"/>
+              </w:rPr>
+              <w:t>Date</w:t>
+            </w:r>
+          </w:p>
+        </w:tc>
+        <w:tc>
+          <w:tcPr>
+            <w:tcW w:w="7110" w:type="dxa"/>
+          </w:tcPr>
+          <w:p>
+            <w:pPr>
+              <w:cnfStyle w:val="100000000000" w:firstRow="1" w:lastRow="0" w:firstColumn="0" w:lastColumn="0" w:oddVBand="0" w:evenVBand="0" w:oddHBand="0" w:evenHBand="0" w:firstRowFirstColumn="0" w:firstRowLastColumn="0" w:lastRowFirstColumn="0" w:lastRowLastColumn="0"/>
+              <w:rPr>
+                <w:rFonts w:ascii="Times New Roman" w:hAnsi="Times New Roman"/>
+                <w:sz w:val="28"/>
+                <w:szCs w:val="28"/>
+              </w:rPr>
+            </w:pPr>
+            <w:r>
+              <w:rPr>
+                <w:rFonts w:ascii="Times New Roman" w:hAnsi="Times New Roman"/>
+                <w:sz w:val="28"/>
+                <w:szCs w:val="28"/>
+              </w:rPr>
+              <w:t>Description</w:t>
+            </w:r>
+          </w:p>
+        </w:tc>
+      </w:tr>
+      <w:tr>
+        <w:trPr>
+          <w:cnfStyle w:val="000000100000" w:firstRow="0" w:lastRow="0" w:firstColumn="0" w:lastColumn="0" w:oddVBand="0" w:evenVBand="0" w:oddHBand="1" w:evenHBand="0" w:firstRowFirstColumn="0" w:firstRowLastColumn="0" w:lastRowFirstColumn="0" w:lastRowLastColumn="0"/>
+          <w:jc w:val="center"/>
+        </w:trPr>
+        <w:tc>
+          <w:tcPr>
+            <w:cnfStyle w:val="001000000000" w:firstRow="0" w:lastRow="0" w:firstColumn="1" w:lastColumn="0" w:oddVBand="0" w:evenVBand="0" w:oddHBand="0" w:evenHBand="0" w:firstRowFirstColumn="0" w:firstRowLastColumn="0" w:lastRowFirstColumn="0" w:lastRowLastColumn="0"/>
+            <w:tcW w:w="1296" w:type="dxa"/>
+          </w:tcPr>
+          <w:p>
+            <w:pPr>
+              <w:jc w:val="center"/>
+              <w:rPr>
+                <w:rFonts w:ascii="Times New Roman" w:hAnsi="Times New Roman"/>
+                <w:sz w:val="28"/>
+              </w:rPr>
+            </w:pPr>
+            <w:r>
+              <w:rPr>
+                <w:rFonts w:ascii="Times New Roman" w:hAnsi="Times New Roman"/>
+                <w:sz w:val="28"/>
+              </w:rPr>
+              <w:t>1.0</w:t>
+            </w:r>
+            <w:r>
+              <w:rPr>
+                <w:rFonts w:ascii="Times New Roman" w:hAnsi="Times New Roman"/>
+                <w:sz w:val="28"/>
+              </w:rPr>
+              <w:t>1</w:t>
+            </w:r>
+          </w:p>
+        </w:tc>
+        <w:tc>
+          <w:tcPr>
+            <w:tcW w:w="2029" w:type="dxa"/>
+          </w:tcPr>
+          <w:p>
+            <w:pPr>
+              <w:jc w:val="center"/>
+              <w:cnfStyle w:val="000000100000" w:firstRow="0" w:lastRow="0" w:firstColumn="0" w:lastColumn="0" w:oddVBand="0" w:evenVBand="0" w:oddHBand="1" w:evenHBand="0" w:firstRowFirstColumn="0" w:firstRowLastColumn="0" w:lastRowFirstColumn="0" w:lastRowLastColumn="0"/>
+              <w:rPr>
+                <w:rFonts w:ascii="Times New Roman" w:hAnsi="Times New Roman"/>
+                <w:sz w:val="28"/>
+              </w:rPr>
+            </w:pPr>
+            <w:r>
+              <w:rPr>
+                <w:rFonts w:ascii="Times New Roman" w:hAnsi="Times New Roman"/>
+                <w:sz w:val="28"/>
+              </w:rPr>
+              <w:t>3</w:t>
+            </w:r>
+            <w:r>
+              <w:rPr>
+                <w:rFonts w:ascii="Times New Roman" w:hAnsi="Times New Roman"/>
+                <w:sz w:val="28"/>
+              </w:rPr>
+              <w:t>/</w:t>
+            </w:r>
+            <w:r>
+              <w:rPr>
+                <w:rFonts w:ascii="Times New Roman" w:hAnsi="Times New Roman"/>
+                <w:sz w:val="28"/>
+              </w:rPr>
+              <w:t>25</w:t>
+            </w:r>
+            <w:r>
+              <w:rPr>
+                <w:rFonts w:ascii="Times New Roman" w:hAnsi="Times New Roman"/>
+                <w:sz w:val="28"/>
+              </w:rPr>
+              <w:t>/</w:t>
+            </w:r>
+            <w:r>
+              <w:rPr>
+                <w:rFonts w:ascii="Times New Roman" w:hAnsi="Times New Roman"/>
+                <w:sz w:val="28"/>
+              </w:rPr>
+              <w:t>20</w:t>
+            </w:r>
+            <w:r>
+              <w:rPr>
+                <w:rFonts w:ascii="Times New Roman" w:hAnsi="Times New Roman"/>
+                <w:sz w:val="28"/>
+              </w:rPr>
+              <w:t>24</w:t>
+            </w:r>
+          </w:p>
+        </w:tc>
+        <w:tc>
+          <w:tcPr>
+            <w:tcW w:w="7110" w:type="dxa"/>
+          </w:tcPr>
+          <w:p>
+            <w:pPr>
+              <w:pStyle w:val="ListParagraph"/>
+              <w:numPr>
+                <w:ilvl w:val="0"/>
+                <w:numId w:val="19"/>
+              </w:numPr>
+              <w:cnfStyle w:val="000000100000" w:firstRow="0" w:lastRow="0" w:firstColumn="0" w:lastColumn="0" w:oddVBand="0" w:evenVBand="0" w:oddHBand="1" w:evenHBand="0" w:firstRowFirstColumn="0" w:firstRowLastColumn="0" w:lastRowFirstColumn="0" w:lastRowLastColumn="0"/>
+              <w:rPr>
+                <w:rFonts w:ascii="Times New Roman" w:hAnsi="Times New Roman"/>
+                <w:sz w:val="28"/>
+              </w:rPr>
+            </w:pPr>
+            <w:r>
+              <w:rPr>
+                <w:rFonts w:ascii="Times New Roman" w:hAnsi="Times New Roman"/>
+                <w:sz w:val="24"/>
+              </w:rPr>
+              <w:t xml:space="preserve">Added section 2.4 </w:t>
+            </w:r>
+            <w:r>
+              <w:rPr>
+                <w:rFonts w:ascii="Times New Roman" w:hAnsi="Times New Roman"/>
+                <w:sz w:val="24"/>
+              </w:rPr>
+              <w:t>(</w:t>
+            </w:r>
+            <w:r>
+              <w:rPr>
+                <w:rFonts w:ascii="Times New Roman" w:hAnsi="Times New Roman"/>
+                <w:sz w:val="24"/>
+              </w:rPr>
+              <w:t>and subsections</w:t>
+            </w:r>
+            <w:r>
+              <w:rPr>
+                <w:rFonts w:ascii="Times New Roman" w:hAnsi="Times New Roman"/>
+                <w:sz w:val="24"/>
+              </w:rPr>
+              <w:t>)</w:t>
+            </w:r>
+            <w:r>
+              <w:rPr>
+                <w:rFonts w:ascii="Times New Roman" w:hAnsi="Times New Roman"/>
+                <w:sz w:val="24"/>
+              </w:rPr>
+              <w:t xml:space="preserve"> </w:t>
+            </w:r>
+            <w:r>
+              <w:rPr>
+                <w:rFonts w:ascii="Times New Roman" w:hAnsi="Times New Roman"/>
+                <w:sz w:val="24"/>
+              </w:rPr>
+              <w:t>to contain any assumptions.</w:t>
+            </w:r>
+          </w:p>
+          <w:p>
+            <w:pPr>
+              <w:pStyle w:val="ListParagraph"/>
+              <w:numPr>
+                <w:ilvl w:val="0"/>
+                <w:numId w:val="19"/>
+              </w:numPr>
+              <w:cnfStyle w:val="000000100000" w:firstRow="0" w:lastRow="0" w:firstColumn="0" w:lastColumn="0" w:oddVBand="0" w:evenVBand="0" w:oddHBand="1" w:evenHBand="0" w:firstRowFirstColumn="0" w:firstRowLastColumn="0" w:lastRowFirstColumn="0" w:lastRowLastColumn="0"/>
+              <w:rPr>
+                <w:rFonts w:ascii="Times New Roman" w:hAnsi="Times New Roman"/>
+                <w:sz w:val="28"/>
+              </w:rPr>
+            </w:pPr>
+            <w:r>
+              <w:rPr>
+                <w:rFonts w:ascii="Times New Roman" w:hAnsi="Times New Roman"/>
+                <w:sz w:val="24"/>
+              </w:rPr>
+              <w:t>Added type for template prompts.</w:t>
+            </w:r>
+          </w:p>
+        </w:tc>
+      </w:tr>
+    </w:tbl>
+    <w:p>
+      <w:pPr>
+        <w:jc w:val="both"/>
+      </w:pPr>
+    </w:p>
+    <w:p/>
     <w:sectPr>
-      <w:footerReference w:type="default" r:id="rId14"/>
       <w:pgSz w:w="12240" w:h="15840"/>
       <w:pgMar w:top="720" w:right="720" w:bottom="720" w:left="720" w:header="720" w:footer="720" w:gutter="0"/>
       <w:cols w:space="720"/>
@@ -5461,7 +5797,7 @@
       <w:lvlText w:val="%1.%2"/>
       <w:lvlJc w:val="left"/>
       <w:pPr>
-        <w:ind w:left="576" w:hanging="576"/>
+        <w:ind w:left="1926" w:hanging="576"/>
       </w:pPr>
     </w:lvl>
     <w:lvl w:ilvl="2">
@@ -5536,6 +5872,100 @@
     </w:lvl>
   </w:abstractNum>
   <w:abstractNum w:abstractNumId="1" w15:restartNumberingAfterBreak="0">
+    <w:nsid w:val="1A7C3494"/>
+    <w:multiLevelType w:val="hybridMultilevel"/>
+    <w:tmpl w:val="617C3932"/>
+    <w:lvl w:ilvl="0" w:tplc="88048DAA">
+      <w:start w:val="1"/>
+      <w:numFmt w:val="decimal"/>
+      <w:pStyle w:val="TrueFalseQuestion"/>
+      <w:lvlText w:val="%1)"/>
+      <w:lvlJc w:val="left"/>
+      <w:pPr>
+        <w:ind w:left="2160" w:hanging="360"/>
+      </w:pPr>
+      <w:rPr>
+        <w:i w:val="0"/>
+      </w:rPr>
+    </w:lvl>
+    <w:lvl w:ilvl="1" w:tplc="5E681DEC">
+      <w:start w:val="1"/>
+      <w:numFmt w:val="upperLetter"/>
+      <w:pStyle w:val="MultipleChoiceAnswerLetter"/>
+      <w:lvlText w:val="%2)"/>
+      <w:lvlJc w:val="left"/>
+      <w:pPr>
+        <w:ind w:left="2880" w:hanging="360"/>
+      </w:pPr>
+      <w:rPr>
+        <w:rFonts w:hint="default"/>
+      </w:rPr>
+    </w:lvl>
+    <w:lvl w:ilvl="2" w:tplc="0409001B">
+      <w:start w:val="1"/>
+      <w:numFmt w:val="lowerRoman"/>
+      <w:lvlText w:val="%3."/>
+      <w:lvlJc w:val="right"/>
+      <w:pPr>
+        <w:ind w:left="3600" w:hanging="180"/>
+      </w:pPr>
+    </w:lvl>
+    <w:lvl w:ilvl="3" w:tplc="0409000F">
+      <w:start w:val="1"/>
+      <w:numFmt w:val="decimal"/>
+      <w:lvlText w:val="%4."/>
+      <w:lvlJc w:val="left"/>
+      <w:pPr>
+        <w:ind w:left="4320" w:hanging="360"/>
+      </w:pPr>
+    </w:lvl>
+    <w:lvl w:ilvl="4" w:tplc="04090019" w:tentative="1">
+      <w:start w:val="1"/>
+      <w:numFmt w:val="lowerLetter"/>
+      <w:lvlText w:val="%5."/>
+      <w:lvlJc w:val="left"/>
+      <w:pPr>
+        <w:ind w:left="5040" w:hanging="360"/>
+      </w:pPr>
+    </w:lvl>
+    <w:lvl w:ilvl="5" w:tplc="0409001B" w:tentative="1">
+      <w:start w:val="1"/>
+      <w:numFmt w:val="lowerRoman"/>
+      <w:lvlText w:val="%6."/>
+      <w:lvlJc w:val="right"/>
+      <w:pPr>
+        <w:ind w:left="5760" w:hanging="180"/>
+      </w:pPr>
+    </w:lvl>
+    <w:lvl w:ilvl="6" w:tplc="0409000F" w:tentative="1">
+      <w:start w:val="1"/>
+      <w:numFmt w:val="decimal"/>
+      <w:lvlText w:val="%7."/>
+      <w:lvlJc w:val="left"/>
+      <w:pPr>
+        <w:ind w:left="6480" w:hanging="360"/>
+      </w:pPr>
+    </w:lvl>
+    <w:lvl w:ilvl="7" w:tplc="04090019" w:tentative="1">
+      <w:start w:val="1"/>
+      <w:numFmt w:val="lowerLetter"/>
+      <w:lvlText w:val="%8."/>
+      <w:lvlJc w:val="left"/>
+      <w:pPr>
+        <w:ind w:left="7200" w:hanging="360"/>
+      </w:pPr>
+    </w:lvl>
+    <w:lvl w:ilvl="8" w:tplc="0409001B" w:tentative="1">
+      <w:start w:val="1"/>
+      <w:numFmt w:val="lowerRoman"/>
+      <w:lvlText w:val="%9."/>
+      <w:lvlJc w:val="right"/>
+      <w:pPr>
+        <w:ind w:left="7920" w:hanging="180"/>
+      </w:pPr>
+    </w:lvl>
+  </w:abstractNum>
+  <w:abstractNum w:abstractNumId="2" w15:restartNumberingAfterBreak="0">
     <w:nsid w:val="2E8850AF"/>
     <w:multiLevelType w:val="hybridMultilevel"/>
     <w:tmpl w:val="2628176E"/>
@@ -5648,7 +6078,7 @@
       </w:rPr>
     </w:lvl>
   </w:abstractNum>
-  <w:abstractNum w:abstractNumId="2" w15:restartNumberingAfterBreak="0">
+  <w:abstractNum w:abstractNumId="3" w15:restartNumberingAfterBreak="0">
     <w:nsid w:val="34DC2790"/>
     <w:multiLevelType w:val="hybridMultilevel"/>
     <w:tmpl w:val="16529B8C"/>
@@ -5761,7 +6191,7 @@
       </w:rPr>
     </w:lvl>
   </w:abstractNum>
-  <w:abstractNum w:abstractNumId="3" w15:restartNumberingAfterBreak="0">
+  <w:abstractNum w:abstractNumId="4" w15:restartNumberingAfterBreak="0">
     <w:nsid w:val="40E020CD"/>
     <w:multiLevelType w:val="hybridMultilevel"/>
     <w:tmpl w:val="135AE448"/>
@@ -5847,7 +6277,120 @@
       </w:pPr>
     </w:lvl>
   </w:abstractNum>
-  <w:abstractNum w:abstractNumId="4" w15:restartNumberingAfterBreak="0">
+  <w:abstractNum w:abstractNumId="5" w15:restartNumberingAfterBreak="0">
+    <w:nsid w:val="41552617"/>
+    <w:multiLevelType w:val="hybridMultilevel"/>
+    <w:tmpl w:val="D85CDDB6"/>
+    <w:lvl w:ilvl="0" w:tplc="04090001">
+      <w:start w:val="1"/>
+      <w:numFmt w:val="bullet"/>
+      <w:lvlText w:val=""/>
+      <w:lvlJc w:val="left"/>
+      <w:pPr>
+        <w:ind w:left="360" w:hanging="360"/>
+      </w:pPr>
+      <w:rPr>
+        <w:rFonts w:ascii="Symbol" w:hAnsi="Symbol" w:hint="default"/>
+      </w:rPr>
+    </w:lvl>
+    <w:lvl w:ilvl="1" w:tplc="04090003" w:tentative="1">
+      <w:start w:val="1"/>
+      <w:numFmt w:val="bullet"/>
+      <w:lvlText w:val="o"/>
+      <w:lvlJc w:val="left"/>
+      <w:pPr>
+        <w:ind w:left="1080" w:hanging="360"/>
+      </w:pPr>
+      <w:rPr>
+        <w:rFonts w:ascii="Courier New" w:hAnsi="Courier New" w:cs="Courier New" w:hint="default"/>
+      </w:rPr>
+    </w:lvl>
+    <w:lvl w:ilvl="2" w:tplc="04090005" w:tentative="1">
+      <w:start w:val="1"/>
+      <w:numFmt w:val="bullet"/>
+      <w:lvlText w:val=""/>
+      <w:lvlJc w:val="left"/>
+      <w:pPr>
+        <w:ind w:left="1800" w:hanging="360"/>
+      </w:pPr>
+      <w:rPr>
+        <w:rFonts w:ascii="Wingdings" w:hAnsi="Wingdings" w:hint="default"/>
+      </w:rPr>
+    </w:lvl>
+    <w:lvl w:ilvl="3" w:tplc="04090001" w:tentative="1">
+      <w:start w:val="1"/>
+      <w:numFmt w:val="bullet"/>
+      <w:lvlText w:val=""/>
+      <w:lvlJc w:val="left"/>
+      <w:pPr>
+        <w:ind w:left="2520" w:hanging="360"/>
+      </w:pPr>
+      <w:rPr>
+        <w:rFonts w:ascii="Symbol" w:hAnsi="Symbol" w:hint="default"/>
+      </w:rPr>
+    </w:lvl>
+    <w:lvl w:ilvl="4" w:tplc="04090003" w:tentative="1">
+      <w:start w:val="1"/>
+      <w:numFmt w:val="bullet"/>
+      <w:lvlText w:val="o"/>
+      <w:lvlJc w:val="left"/>
+      <w:pPr>
+        <w:ind w:left="3240" w:hanging="360"/>
+      </w:pPr>
+      <w:rPr>
+        <w:rFonts w:ascii="Courier New" w:hAnsi="Courier New" w:cs="Courier New" w:hint="default"/>
+      </w:rPr>
+    </w:lvl>
+    <w:lvl w:ilvl="5" w:tplc="04090005" w:tentative="1">
+      <w:start w:val="1"/>
+      <w:numFmt w:val="bullet"/>
+      <w:lvlText w:val=""/>
+      <w:lvlJc w:val="left"/>
+      <w:pPr>
+        <w:ind w:left="3960" w:hanging="360"/>
+      </w:pPr>
+      <w:rPr>
+        <w:rFonts w:ascii="Wingdings" w:hAnsi="Wingdings" w:hint="default"/>
+      </w:rPr>
+    </w:lvl>
+    <w:lvl w:ilvl="6" w:tplc="04090001" w:tentative="1">
+      <w:start w:val="1"/>
+      <w:numFmt w:val="bullet"/>
+      <w:lvlText w:val=""/>
+      <w:lvlJc w:val="left"/>
+      <w:pPr>
+        <w:ind w:left="4680" w:hanging="360"/>
+      </w:pPr>
+      <w:rPr>
+        <w:rFonts w:ascii="Symbol" w:hAnsi="Symbol" w:hint="default"/>
+      </w:rPr>
+    </w:lvl>
+    <w:lvl w:ilvl="7" w:tplc="04090003" w:tentative="1">
+      <w:start w:val="1"/>
+      <w:numFmt w:val="bullet"/>
+      <w:lvlText w:val="o"/>
+      <w:lvlJc w:val="left"/>
+      <w:pPr>
+        <w:ind w:left="5400" w:hanging="360"/>
+      </w:pPr>
+      <w:rPr>
+        <w:rFonts w:ascii="Courier New" w:hAnsi="Courier New" w:cs="Courier New" w:hint="default"/>
+      </w:rPr>
+    </w:lvl>
+    <w:lvl w:ilvl="8" w:tplc="04090005" w:tentative="1">
+      <w:start w:val="1"/>
+      <w:numFmt w:val="bullet"/>
+      <w:lvlText w:val=""/>
+      <w:lvlJc w:val="left"/>
+      <w:pPr>
+        <w:ind w:left="6120" w:hanging="360"/>
+      </w:pPr>
+      <w:rPr>
+        <w:rFonts w:ascii="Wingdings" w:hAnsi="Wingdings" w:hint="default"/>
+      </w:rPr>
+    </w:lvl>
+  </w:abstractNum>
+  <w:abstractNum w:abstractNumId="6" w15:restartNumberingAfterBreak="0">
     <w:nsid w:val="44CE4291"/>
     <w:multiLevelType w:val="hybridMultilevel"/>
     <w:tmpl w:val="FA0060D6"/>
@@ -5960,7 +6503,7 @@
       </w:rPr>
     </w:lvl>
   </w:abstractNum>
-  <w:abstractNum w:abstractNumId="5" w15:restartNumberingAfterBreak="0">
+  <w:abstractNum w:abstractNumId="7" w15:restartNumberingAfterBreak="0">
     <w:nsid w:val="4B151A98"/>
     <w:multiLevelType w:val="hybridMultilevel"/>
     <w:tmpl w:val="BC1E65DA"/>
@@ -6073,7 +6616,7 @@
       </w:rPr>
     </w:lvl>
   </w:abstractNum>
-  <w:abstractNum w:abstractNumId="6" w15:restartNumberingAfterBreak="0">
+  <w:abstractNum w:abstractNumId="8" w15:restartNumberingAfterBreak="0">
     <w:nsid w:val="53C905A4"/>
     <w:multiLevelType w:val="hybridMultilevel"/>
     <w:tmpl w:val="09740C72"/>
@@ -6186,7 +6729,7 @@
       </w:rPr>
     </w:lvl>
   </w:abstractNum>
-  <w:abstractNum w:abstractNumId="7" w15:restartNumberingAfterBreak="0">
+  <w:abstractNum w:abstractNumId="9" w15:restartNumberingAfterBreak="0">
     <w:nsid w:val="68652634"/>
     <w:multiLevelType w:val="hybridMultilevel"/>
     <w:tmpl w:val="737CFDC6"/>
@@ -6330,24 +6873,30 @@
     <w:abstractNumId w:val="0"/>
   </w:num>
   <w:num w:numId="11" w16cid:durableId="1588032617">
+    <w:abstractNumId w:val="4"/>
+  </w:num>
+  <w:num w:numId="12" w16cid:durableId="1505895010">
     <w:abstractNumId w:val="3"/>
   </w:num>
-  <w:num w:numId="12" w16cid:durableId="1505895010">
+  <w:num w:numId="13" w16cid:durableId="97525010">
+    <w:abstractNumId w:val="9"/>
+  </w:num>
+  <w:num w:numId="14" w16cid:durableId="173688203">
     <w:abstractNumId w:val="2"/>
   </w:num>
-  <w:num w:numId="13" w16cid:durableId="97525010">
+  <w:num w:numId="15" w16cid:durableId="644357433">
+    <w:abstractNumId w:val="8"/>
+  </w:num>
+  <w:num w:numId="16" w16cid:durableId="952322324">
+    <w:abstractNumId w:val="6"/>
+  </w:num>
+  <w:num w:numId="17" w16cid:durableId="162820345">
     <w:abstractNumId w:val="7"/>
   </w:num>
-  <w:num w:numId="14" w16cid:durableId="173688203">
+  <w:num w:numId="18" w16cid:durableId="636885096">
     <w:abstractNumId w:val="1"/>
   </w:num>
-  <w:num w:numId="15" w16cid:durableId="644357433">
-    <w:abstractNumId w:val="6"/>
-  </w:num>
-  <w:num w:numId="16" w16cid:durableId="952322324">
-    <w:abstractNumId w:val="4"/>
-  </w:num>
-  <w:num w:numId="17" w16cid:durableId="162820345">
+  <w:num w:numId="19" w16cid:durableId="322050961">
     <w:abstractNumId w:val="5"/>
   </w:num>
 </w:numbering>
@@ -7756,6 +8305,194 @@
     <w:uiPriority w:val="99"/>
     <w:rsid w:val="00FC1050"/>
   </w:style>
+  <w:style w:type="paragraph" w:customStyle="1" w:styleId="TrueFalseQuestion">
+    <w:name w:val="TrueFalseQuestion"/>
+    <w:basedOn w:val="ListParagraph"/>
+    <w:next w:val="Normal"/>
+    <w:qFormat/>
+    <w:rsid w:val="008C3F76"/>
+    <w:pPr>
+      <w:numPr>
+        <w:numId w:val="18"/>
+      </w:numPr>
+      <w:tabs>
+        <w:tab w:val="left" w:pos="360"/>
+        <w:tab w:val="left" w:pos="1260"/>
+      </w:tabs>
+      <w:spacing w:after="240" w:line="276" w:lineRule="auto"/>
+      <w:ind w:left="1440" w:hanging="1440"/>
+      <w:contextualSpacing w:val="0"/>
+    </w:pPr>
+    <w:rPr>
+      <w:rFonts w:eastAsiaTheme="minorHAnsi"/>
+      <w:noProof/>
+    </w:rPr>
+  </w:style>
+  <w:style w:type="paragraph" w:customStyle="1" w:styleId="MultipleChoiceAnswerLetter">
+    <w:name w:val="MultipleChoiceAnswerLetter"/>
+    <w:basedOn w:val="Normal"/>
+    <w:qFormat/>
+    <w:rsid w:val="008C3F76"/>
+    <w:pPr>
+      <w:numPr>
+        <w:ilvl w:val="1"/>
+        <w:numId w:val="18"/>
+      </w:numPr>
+      <w:ind w:left="0" w:firstLine="0"/>
+    </w:pPr>
+  </w:style>
+  <w:style w:type="table" w:styleId="GridTable5Dark-Accent3">
+    <w:name w:val="Grid Table 5 Dark Accent 3"/>
+    <w:basedOn w:val="TableNormal"/>
+    <w:uiPriority w:val="50"/>
+    <w:rsid w:val="008C3F76"/>
+    <w:pPr>
+      <w:spacing w:after="0" w:line="240" w:lineRule="auto"/>
+    </w:pPr>
+    <w:tblPr>
+      <w:tblStyleRowBandSize w:val="1"/>
+      <w:tblStyleColBandSize w:val="1"/>
+      <w:tblBorders>
+        <w:top w:val="single" w:sz="4" w:space="0" w:color="FFFFFF" w:themeColor="background1"/>
+        <w:left w:val="single" w:sz="4" w:space="0" w:color="FFFFFF" w:themeColor="background1"/>
+        <w:bottom w:val="single" w:sz="4" w:space="0" w:color="FFFFFF" w:themeColor="background1"/>
+        <w:right w:val="single" w:sz="4" w:space="0" w:color="FFFFFF" w:themeColor="background1"/>
+        <w:insideH w:val="single" w:sz="4" w:space="0" w:color="FFFFFF" w:themeColor="background1"/>
+        <w:insideV w:val="single" w:sz="4" w:space="0" w:color="FFFFFF" w:themeColor="background1"/>
+      </w:tblBorders>
+    </w:tblPr>
+    <w:tcPr>
+      <w:shd w:val="clear" w:color="auto" w:fill="EDEDED" w:themeFill="accent3" w:themeFillTint="33"/>
+    </w:tcPr>
+    <w:tblStylePr w:type="firstRow">
+      <w:rPr>
+        <w:b/>
+        <w:bCs/>
+        <w:color w:val="FFFFFF" w:themeColor="background1"/>
+      </w:rPr>
+      <w:tblPr/>
+      <w:tcPr>
+        <w:tcBorders>
+          <w:top w:val="single" w:sz="4" w:space="0" w:color="FFFFFF" w:themeColor="background1"/>
+          <w:left w:val="single" w:sz="4" w:space="0" w:color="FFFFFF" w:themeColor="background1"/>
+          <w:right w:val="single" w:sz="4" w:space="0" w:color="FFFFFF" w:themeColor="background1"/>
+          <w:insideH w:val="nil"/>
+          <w:insideV w:val="nil"/>
+        </w:tcBorders>
+        <w:shd w:val="clear" w:color="auto" w:fill="A5A5A5" w:themeFill="accent3"/>
+      </w:tcPr>
+    </w:tblStylePr>
+    <w:tblStylePr w:type="lastRow">
+      <w:rPr>
+        <w:b/>
+        <w:bCs/>
+        <w:color w:val="FFFFFF" w:themeColor="background1"/>
+      </w:rPr>
+      <w:tblPr/>
+      <w:tcPr>
+        <w:tcBorders>
+          <w:left w:val="single" w:sz="4" w:space="0" w:color="FFFFFF" w:themeColor="background1"/>
+          <w:bottom w:val="single" w:sz="4" w:space="0" w:color="FFFFFF" w:themeColor="background1"/>
+          <w:right w:val="single" w:sz="4" w:space="0" w:color="FFFFFF" w:themeColor="background1"/>
+          <w:insideH w:val="nil"/>
+          <w:insideV w:val="nil"/>
+        </w:tcBorders>
+        <w:shd w:val="clear" w:color="auto" w:fill="A5A5A5" w:themeFill="accent3"/>
+      </w:tcPr>
+    </w:tblStylePr>
+    <w:tblStylePr w:type="firstCol">
+      <w:rPr>
+        <w:b/>
+        <w:bCs/>
+        <w:color w:val="FFFFFF" w:themeColor="background1"/>
+      </w:rPr>
+      <w:tblPr/>
+      <w:tcPr>
+        <w:tcBorders>
+          <w:top w:val="single" w:sz="4" w:space="0" w:color="FFFFFF" w:themeColor="background1"/>
+          <w:left w:val="single" w:sz="4" w:space="0" w:color="FFFFFF" w:themeColor="background1"/>
+          <w:bottom w:val="single" w:sz="4" w:space="0" w:color="FFFFFF" w:themeColor="background1"/>
+          <w:insideV w:val="nil"/>
+        </w:tcBorders>
+        <w:shd w:val="clear" w:color="auto" w:fill="A5A5A5" w:themeFill="accent3"/>
+      </w:tcPr>
+    </w:tblStylePr>
+    <w:tblStylePr w:type="lastCol">
+      <w:rPr>
+        <w:b/>
+        <w:bCs/>
+        <w:color w:val="FFFFFF" w:themeColor="background1"/>
+      </w:rPr>
+      <w:tblPr/>
+      <w:tcPr>
+        <w:tcBorders>
+          <w:top w:val="single" w:sz="4" w:space="0" w:color="FFFFFF" w:themeColor="background1"/>
+          <w:bottom w:val="single" w:sz="4" w:space="0" w:color="FFFFFF" w:themeColor="background1"/>
+          <w:right w:val="single" w:sz="4" w:space="0" w:color="FFFFFF" w:themeColor="background1"/>
+          <w:insideV w:val="nil"/>
+        </w:tcBorders>
+        <w:shd w:val="clear" w:color="auto" w:fill="A5A5A5" w:themeFill="accent3"/>
+      </w:tcPr>
+    </w:tblStylePr>
+    <w:tblStylePr w:type="band1Vert">
+      <w:tblPr/>
+      <w:tcPr>
+        <w:shd w:val="clear" w:color="auto" w:fill="DBDBDB" w:themeFill="accent3" w:themeFillTint="66"/>
+      </w:tcPr>
+    </w:tblStylePr>
+    <w:tblStylePr w:type="band1Horz">
+      <w:tblPr/>
+      <w:tcPr>
+        <w:shd w:val="clear" w:color="auto" w:fill="DBDBDB" w:themeFill="accent3" w:themeFillTint="66"/>
+      </w:tcPr>
+    </w:tblStylePr>
+  </w:style>
+  <w:style w:type="paragraph" w:customStyle="1" w:styleId="ChangeHistoryHeading">
+    <w:name w:val="Change History Heading"/>
+    <w:basedOn w:val="Normal"/>
+    <w:link w:val="ChangeHistoryHeadingChar"/>
+    <w:qFormat/>
+    <w:rsid w:val="008C3F76"/>
+    <w:rPr>
+      <w:b/>
+      <w:color w:val="4472C4" w:themeColor="accent1"/>
+      <w:sz w:val="32"/>
+    </w:rPr>
+  </w:style>
+  <w:style w:type="character" w:customStyle="1" w:styleId="ChangeHistoryHeadingChar">
+    <w:name w:val="Change History Heading Char"/>
+    <w:basedOn w:val="DefaultParagraphFont"/>
+    <w:link w:val="ChangeHistoryHeading"/>
+    <w:rsid w:val="008C3F76"/>
+    <w:rPr>
+      <w:b/>
+      <w:color w:val="4472C4" w:themeColor="accent1"/>
+      <w:sz w:val="32"/>
+    </w:rPr>
+  </w:style>
+  <w:style w:type="paragraph" w:customStyle="1" w:styleId="Templateplaceholder">
+    <w:name w:val="Template placeholder"/>
+    <w:basedOn w:val="Normal"/>
+    <w:link w:val="TemplateplaceholderChar"/>
+    <w:qFormat/>
+    <w:rsid w:val="0087630B"/>
+    <w:rPr>
+      <w:b/>
+      <w:i/>
+      <w:color w:val="A5A5A5" w:themeColor="accent3"/>
+    </w:rPr>
+  </w:style>
+  <w:style w:type="character" w:customStyle="1" w:styleId="TemplateplaceholderChar">
+    <w:name w:val="Template placeholder Char"/>
+    <w:basedOn w:val="DefaultParagraphFont"/>
+    <w:link w:val="Templateplaceholder"/>
+    <w:rsid w:val="0087630B"/>
+    <w:rPr>
+      <w:b/>
+      <w:i/>
+      <w:color w:val="A5A5A5" w:themeColor="accent3"/>
+    </w:rPr>
+  </w:style>
 </w:styles>
 </file>
 

</xml_diff>